<commit_message>
fix minor bug, checks for input out of bounds
</commit_message>
<xml_diff>
--- a/proj5/report.docx
+++ b/proj5/report.docx
@@ -82,7 +82,7 @@
           <w:rtl w:val="0"/>
         </w:rPr>
         <w:tab/>
-        <w:t xml:space="preserve">In addition, another difficult part of the project was figuring out how to keep track of characters I already compared the answer and the probe word to. For instance, if the answer word was EGRET and I inputted EERIE, the last E in EERIE should not count towards any points as there are only 2 E’s in EGRET. I figured that because I actually needed to keep track of which characters I checked, I’d need an additional array that mapped to the answer – something that contained a ‘0’ if the character was not checked yet, and a ‘1’ if it was. Eventually, I decided to use the original answer C string to mark the checks, instead of creating an auxiliary array which saved up some space. Anyways it was generally just a challenge to think of different probe/answer combinations and how to take care of these cases. </w:t>
+        <w:t xml:space="preserve">In addition, another difficult part of the project was figuring out how to keep track of characters I already compared the answer and the probe word to. For instance, if the answer word was EGRET and I inputted EERIE, the last E in EERIE should not count towards any points as there are only 2 E’s in EGRET. I figured that because I actually needed to keep track of which characters I checked, I’d need an additional array that mapped to the answer – something that contained a ‘0’ if the character was not checked yet, and a ‘1’ if it was. Eventually, I decided to use the original C strings to mark the checks, instead of creating an auxiliary array which saved up some space. Anyways it was generally just a challenge to think of different probe/answer combinations and how to take care of these cases.</w:t>
       </w:r>
     </w:p>
     <w:p>
@@ -164,7 +164,7 @@
           <w:szCs w:val="24"/>
           <w:rtl w:val="0"/>
         </w:rPr>
-        <w:t xml:space="preserve">Inside the while loop, I basically checked if the inputted word existed and was valid through a series of if-else statements. The last else statement executed when the input was valid, and consisted of the checks for the # of golds and # of silvers. The check is pretty simple – I just had 2 for loops to check whether each individual character in the probe word matched the answer. If they matched, I would set the character in the answer to be ‘1’ and increase the number of golds/silvers depending on whether the characters were in the same corresponding positions (userWord[i] == word[i]). In the next iterations, I’d check whether the character at “answer” is ‘1’ – if so, I’d skip the check because that’d mean the character already matched to one in the probe word. Finally, at the end of all the checks, I’d output the number of golds and silvers for that probe word and the while loop would reset. </w:t>
+        <w:t xml:space="preserve">Inside the while loop, I basically checked if the inputted word existed and was valid through a series of if-else statements. The last else statement executed when the input was valid, and consisted of the checks for the # of golds and # of silvers. The check is pretty simple – I just had 2 for loops to check whether each individual character in the probe word matched the answer. If they matched, I would set the character in the answer and probe word to be ‘1’ and increase the number of golds/silvers depending on whether the characters were in the same corresponding positions (userWord[i] == word[i]). In the next iterations, I’d check whether the character at “answer” is ‘1’ – if so, I’d skip the check because that’d mean the character already matched to one in the probe word. Finally, at the end of all the checks, I’d output the number of golds and silvers for that probe word and the while loop would reset. </w:t>
       </w:r>
     </w:p>
     <w:p>
@@ -1245,99 +1245,81 @@
         <w:tab/>
         <w:tab/>
         <w:tab/>
-        <w:t xml:space="preserve">Set that character in answer string to ‘1’</w:t>
-      </w:r>
-    </w:p>
-    <w:p>
-      <w:pPr>
-        <w:jc w:val="left"/>
-        <w:rPr>
-          <w:rFonts w:ascii="Times New Roman" w:cs="Times New Roman" w:eastAsia="Times New Roman" w:hAnsi="Times New Roman"/>
-          <w:sz w:val="24"/>
-          <w:szCs w:val="24"/>
-        </w:rPr>
-      </w:pPr>
-      <w:r>
-        <w:rPr>
-          <w:rFonts w:ascii="Times New Roman" w:cs="Times New Roman" w:eastAsia="Times New Roman" w:hAnsi="Times New Roman"/>
-          <w:sz w:val="24"/>
-          <w:szCs w:val="24"/>
-          <w:rtl w:val="0"/>
-        </w:rPr>
-        <w:tab/>
-        <w:tab/>
-        <w:tab/>
-        <w:tab/>
-        <w:t xml:space="preserve">Otherwise: </w:t>
-      </w:r>
-    </w:p>
-    <w:p>
-      <w:pPr>
-        <w:jc w:val="left"/>
-        <w:rPr>
-          <w:rFonts w:ascii="Times New Roman" w:cs="Times New Roman" w:eastAsia="Times New Roman" w:hAnsi="Times New Roman"/>
-          <w:sz w:val="24"/>
-          <w:szCs w:val="24"/>
-        </w:rPr>
-      </w:pPr>
-      <w:r>
-        <w:rPr>
-          <w:rFonts w:ascii="Times New Roman" w:cs="Times New Roman" w:eastAsia="Times New Roman" w:hAnsi="Times New Roman"/>
-          <w:sz w:val="24"/>
-          <w:szCs w:val="24"/>
-          <w:rtl w:val="0"/>
-        </w:rPr>
-        <w:tab/>
-        <w:tab/>
-        <w:tab/>
-        <w:tab/>
-        <w:tab/>
-        <w:t xml:space="preserve">Incrementing across the answer C string</w:t>
-      </w:r>
-    </w:p>
-    <w:p>
-      <w:pPr>
-        <w:ind w:left="3600" w:firstLine="720"/>
-        <w:jc w:val="left"/>
-        <w:rPr>
-          <w:rFonts w:ascii="Times New Roman" w:cs="Times New Roman" w:eastAsia="Times New Roman" w:hAnsi="Times New Roman"/>
-          <w:sz w:val="24"/>
-          <w:szCs w:val="24"/>
-        </w:rPr>
-      </w:pPr>
-      <w:r>
-        <w:rPr>
-          <w:rFonts w:ascii="Times New Roman" w:cs="Times New Roman" w:eastAsia="Times New Roman" w:hAnsi="Times New Roman"/>
-          <w:sz w:val="24"/>
-          <w:szCs w:val="24"/>
-          <w:rtl w:val="0"/>
-        </w:rPr>
-        <w:t xml:space="preserve">If the char at answer is not equal to ‘1’ and the char</w:t>
-      </w:r>
-    </w:p>
-    <w:p>
-      <w:pPr>
-        <w:ind w:left="4320" w:firstLine="0"/>
-        <w:jc w:val="left"/>
-        <w:rPr>
-          <w:rFonts w:ascii="Times New Roman" w:cs="Times New Roman" w:eastAsia="Times New Roman" w:hAnsi="Times New Roman"/>
-          <w:sz w:val="24"/>
-          <w:szCs w:val="24"/>
-        </w:rPr>
-      </w:pPr>
-      <w:r>
-        <w:rPr>
-          <w:rFonts w:ascii="Times New Roman" w:cs="Times New Roman" w:eastAsia="Times New Roman" w:hAnsi="Times New Roman"/>
-          <w:sz w:val="24"/>
-          <w:szCs w:val="24"/>
-          <w:rtl w:val="0"/>
-        </w:rPr>
-        <w:t xml:space="preserve">at answer matches the char at probe word:</w:t>
-      </w:r>
-    </w:p>
-    <w:p>
-      <w:pPr>
-        <w:ind w:left="4320" w:firstLine="0"/>
+        <w:t xml:space="preserve">Set characters in answer string &amp; probe word to ‘1’</w:t>
+        <w:tab/>
+        <w:tab/>
+        <w:tab/>
+        <w:tab/>
+        <w:tab/>
+        <w:t xml:space="preserve">Incrementing across the probe word C string:</w:t>
+      </w:r>
+    </w:p>
+    <w:p>
+      <w:pPr>
+        <w:jc w:val="left"/>
+        <w:rPr>
+          <w:rFonts w:ascii="Times New Roman" w:cs="Times New Roman" w:eastAsia="Times New Roman" w:hAnsi="Times New Roman"/>
+          <w:sz w:val="24"/>
+          <w:szCs w:val="24"/>
+        </w:rPr>
+      </w:pPr>
+      <w:r>
+        <w:rPr>
+          <w:rFonts w:ascii="Times New Roman" w:cs="Times New Roman" w:eastAsia="Times New Roman" w:hAnsi="Times New Roman"/>
+          <w:sz w:val="24"/>
+          <w:szCs w:val="24"/>
+          <w:rtl w:val="0"/>
+        </w:rPr>
+        <w:tab/>
+        <w:tab/>
+        <w:tab/>
+        <w:tab/>
+        <w:t xml:space="preserve">Incrementing across the answer C string:</w:t>
+      </w:r>
+    </w:p>
+    <w:p>
+      <w:pPr>
+        <w:ind w:left="2880" w:firstLine="720"/>
+        <w:jc w:val="left"/>
+        <w:rPr>
+          <w:rFonts w:ascii="Times New Roman" w:cs="Times New Roman" w:eastAsia="Times New Roman" w:hAnsi="Times New Roman"/>
+          <w:sz w:val="24"/>
+          <w:szCs w:val="24"/>
+        </w:rPr>
+      </w:pPr>
+      <w:r>
+        <w:rPr>
+          <w:rFonts w:ascii="Times New Roman" w:cs="Times New Roman" w:eastAsia="Times New Roman" w:hAnsi="Times New Roman"/>
+          <w:sz w:val="24"/>
+          <w:szCs w:val="24"/>
+          <w:rtl w:val="0"/>
+        </w:rPr>
+        <w:t xml:space="preserve">If the chars at answer &amp; probe word is not equal to ‘1’ and</w:t>
+      </w:r>
+    </w:p>
+    <w:p>
+      <w:pPr>
+        <w:ind w:left="2880" w:firstLine="720"/>
+        <w:jc w:val="left"/>
+        <w:rPr>
+          <w:rFonts w:ascii="Times New Roman" w:cs="Times New Roman" w:eastAsia="Times New Roman" w:hAnsi="Times New Roman"/>
+          <w:sz w:val="24"/>
+          <w:szCs w:val="24"/>
+        </w:rPr>
+      </w:pPr>
+      <w:r>
+        <w:rPr>
+          <w:rFonts w:ascii="Times New Roman" w:cs="Times New Roman" w:eastAsia="Times New Roman" w:hAnsi="Times New Roman"/>
+          <w:sz w:val="24"/>
+          <w:szCs w:val="24"/>
+          <w:rtl w:val="0"/>
+        </w:rPr>
+        <w:t xml:space="preserve">the char at answer matches the char at probe word:</w:t>
+      </w:r>
+    </w:p>
+    <w:p>
+      <w:pPr>
+        <w:ind w:left="3600" w:firstLine="0"/>
         <w:jc w:val="left"/>
         <w:rPr>
           <w:rFonts w:ascii="Times New Roman" w:cs="Times New Roman" w:eastAsia="Times New Roman" w:hAnsi="Times New Roman"/>
@@ -1358,23 +1340,23 @@
     </w:p>
     <w:p>
       <w:pPr>
-        <w:ind w:left="4320" w:firstLine="0"/>
-        <w:jc w:val="left"/>
-        <w:rPr>
-          <w:rFonts w:ascii="Times New Roman" w:cs="Times New Roman" w:eastAsia="Times New Roman" w:hAnsi="Times New Roman"/>
-          <w:sz w:val="24"/>
-          <w:szCs w:val="24"/>
-        </w:rPr>
-      </w:pPr>
-      <w:r>
-        <w:rPr>
-          <w:rFonts w:ascii="Times New Roman" w:cs="Times New Roman" w:eastAsia="Times New Roman" w:hAnsi="Times New Roman"/>
-          <w:sz w:val="24"/>
-          <w:szCs w:val="24"/>
-          <w:rtl w:val="0"/>
-        </w:rPr>
-        <w:tab/>
-        <w:t xml:space="preserve">Set that character in answer string to ‘1’</w:t>
+        <w:ind w:left="3600" w:firstLine="0"/>
+        <w:jc w:val="left"/>
+        <w:rPr>
+          <w:rFonts w:ascii="Times New Roman" w:cs="Times New Roman" w:eastAsia="Times New Roman" w:hAnsi="Times New Roman"/>
+          <w:sz w:val="24"/>
+          <w:szCs w:val="24"/>
+        </w:rPr>
+      </w:pPr>
+      <w:r>
+        <w:rPr>
+          <w:rFonts w:ascii="Times New Roman" w:cs="Times New Roman" w:eastAsia="Times New Roman" w:hAnsi="Times New Roman"/>
+          <w:sz w:val="24"/>
+          <w:szCs w:val="24"/>
+          <w:rtl w:val="0"/>
+        </w:rPr>
+        <w:tab/>
+        <w:t xml:space="preserve">Set characters in answer string &amp; probe word to ‘1’</w:t>
       </w:r>
     </w:p>
     <w:p>

</xml_diff>